<commit_message>
Arreglos de las HU
</commit_message>
<xml_diff>
--- a/doc/Historias de UsuarioV2.docx
+++ b/doc/Historias de UsuarioV2.docx
@@ -166,8 +166,19 @@
                 <w:sz w:val="24"/>
                 <w:szCs w:val="24"/>
               </w:rPr>
-              <w:t>Consultar Diagnóstico Científico-Técnico de Bioproductos</w:t>
-            </w:r>
+              <w:t xml:space="preserve">Consultar Diagnóstico Científico-Técnico de </w:t>
+            </w:r>
+            <w:proofErr w:type="spellStart"/>
+            <w:r>
+              <w:rPr>
+                <w:rFonts w:ascii="Arial" w:hAnsi="Arial" w:cs="Arial"/>
+                <w:color w:val="auto"/>
+                <w:sz w:val="24"/>
+                <w:szCs w:val="24"/>
+              </w:rPr>
+              <w:t>Bioproductos</w:t>
+            </w:r>
+            <w:proofErr w:type="spellEnd"/>
           </w:p>
         </w:tc>
       </w:tr>
@@ -588,7 +599,15 @@
               <w:t xml:space="preserve"> </w:t>
             </w:r>
             <w:r>
-              <w:t>Como gerente, quiero consultar un diagnóstico detallado de las tecnologías y resultados científicos-técnicos generados y aplicados en bioproductos, incluyendo descripción del resultado, año de introducción, lugar de generalización, procedencia, impacto (económico, social, ambiental) y barreras identificadas</w:t>
+              <w:t xml:space="preserve">Como gerente, quiero consultar un diagnóstico detallado de las tecnologías y resultados científicos-técnicos generados y aplicados en </w:t>
+            </w:r>
+            <w:proofErr w:type="spellStart"/>
+            <w:r>
+              <w:t>bioproductos</w:t>
+            </w:r>
+            <w:proofErr w:type="spellEnd"/>
+            <w:r>
+              <w:t>, incluyendo descripción del resultado, año de introducción, lugar de generalización, procedencia, impacto (económico, social, ambiental) y barreras identificadas</w:t>
             </w:r>
             <w:r>
               <w:t>, con la capacidad de filtrar dichos registros por año de introducción y tener acceso directo para realizar el registro de nuevos diagnósticos(redirigiéndome a la interfaz correspondiente)</w:t>
@@ -689,7 +708,43 @@
                 <w:szCs w:val="24"/>
                 <w:lang w:val="es-CL" w:eastAsia="es-CL"/>
               </w:rPr>
-              <w:t xml:space="preserve"> una tabla con encabezados claros: “Resultado introducido”, “Año inicio introducción”, “Lugar donde se generalizó”, “Procedencia” (Prov./País/Extr.), “Impacto” (Econ./Social/Amb.), y “Barreras”.</w:t>
+              <w:t xml:space="preserve"> una tabla con encabezados claros: “Resultado introducido”, “Año inicio introducción”, “Lugar donde se generalizó”, “Procedencia” (Prov./País/</w:t>
+            </w:r>
+            <w:proofErr w:type="spellStart"/>
+            <w:r>
+              <w:rPr>
+                <w:rFonts w:eastAsia="Times New Roman" w:cs="Arial"/>
+                <w:szCs w:val="24"/>
+                <w:lang w:val="es-CL" w:eastAsia="es-CL"/>
+              </w:rPr>
+              <w:t>Extr</w:t>
+            </w:r>
+            <w:proofErr w:type="spellEnd"/>
+            <w:r>
+              <w:rPr>
+                <w:rFonts w:eastAsia="Times New Roman" w:cs="Arial"/>
+                <w:szCs w:val="24"/>
+                <w:lang w:val="es-CL" w:eastAsia="es-CL"/>
+              </w:rPr>
+              <w:t>.), “Impacto” (Econ./Social/</w:t>
+            </w:r>
+            <w:proofErr w:type="spellStart"/>
+            <w:r>
+              <w:rPr>
+                <w:rFonts w:eastAsia="Times New Roman" w:cs="Arial"/>
+                <w:szCs w:val="24"/>
+                <w:lang w:val="es-CL" w:eastAsia="es-CL"/>
+              </w:rPr>
+              <w:t>Amb</w:t>
+            </w:r>
+            <w:proofErr w:type="spellEnd"/>
+            <w:r>
+              <w:rPr>
+                <w:rFonts w:eastAsia="Times New Roman" w:cs="Arial"/>
+                <w:szCs w:val="24"/>
+                <w:lang w:val="es-CL" w:eastAsia="es-CL"/>
+              </w:rPr>
+              <w:t>.), y “Barreras”.</w:t>
             </w:r>
           </w:p>
           <w:p>
@@ -876,6 +931,27 @@
                 <w:lang w:val="es-CL" w:eastAsia="es-CL"/>
               </w:rPr>
               <w:t xml:space="preserve"> para permitir la creación de nuevos registros.</w:t>
+            </w:r>
+          </w:p>
+          <w:p>
+            <w:pPr>
+              <w:pStyle w:val="qwen-markdown-paragraph"/>
+              <w:numPr>
+                <w:ilvl w:val="0"/>
+                <w:numId w:val="7"/>
+              </w:numPr>
+              <w:rPr>
+                <w:rFonts w:ascii="Arial" w:hAnsi="Arial" w:cs="Arial"/>
+                <w:spacing w:val="-5"/>
+              </w:rPr>
+            </w:pPr>
+            <w:r>
+              <w:rPr>
+                <w:rStyle w:val="qwen-markdown-text"/>
+                <w:rFonts w:ascii="Arial" w:hAnsi="Arial" w:cs="Arial"/>
+                <w:spacing w:val="-5"/>
+              </w:rPr>
+              <w:t>Esta historia responde directamente a la Tabla 6a (“Aplicación de la ciencia y la técnica”) del Programa de Bioproductos, que enumera los resultados científicos introducidos, su año de inicio, lugar de generalización, procedencia, impacto (económico, social, ambiental) y barreras identificadas, tal como se especifica en el documento original en la sección 5, “Diagnóstico de la Generación y Aplicación de la Ciencia y la Tecnología”.</w:t>
             </w:r>
           </w:p>
         </w:tc>
@@ -943,7 +1019,6 @@
                 <w:szCs w:val="24"/>
                 <w:lang w:val="es-ES" w:eastAsia="es-MX"/>
               </w:rPr>
-              <w:lastRenderedPageBreak/>
               <w:t>Historia de Usuario</w:t>
             </w:r>
           </w:p>
@@ -1463,7 +1538,15 @@
               <w:t xml:space="preserve"> </w:t>
             </w:r>
             <w:r>
-              <w:t>Como gerente, quiero registrar un nuevo diagnóstico científico-técnico completando todos los campos requeridos (resultado introducido, año de inicio, procedencia, impacto y barreras), para documentar formalmente avances tecnológicos y científicos relacionados con bioproductos y actualizar el registro central del sistema.</w:t>
+              <w:t xml:space="preserve">Como gerente, quiero registrar un nuevo diagnóstico científico-técnico completando todos los campos requeridos (resultado introducido, año de inicio, procedencia, impacto y barreras), para documentar formalmente avances tecnológicos y científicos relacionados con </w:t>
+            </w:r>
+            <w:proofErr w:type="spellStart"/>
+            <w:r>
+              <w:t>bioproductos</w:t>
+            </w:r>
+            <w:proofErr w:type="spellEnd"/>
+            <w:r>
+              <w:t xml:space="preserve"> y actualizar el registro central del sistema.</w:t>
             </w:r>
           </w:p>
         </w:tc>
@@ -1662,7 +1745,25 @@
                 <w:szCs w:val="24"/>
                 <w:lang w:val="es-CL" w:eastAsia="es-CL"/>
               </w:rPr>
-              <w:t xml:space="preserve"> un selector numérico o input con validación de rango (ej: 2015–2025).</w:t>
+              <w:t xml:space="preserve"> un selector numérico o input con validación de rango (</w:t>
+            </w:r>
+            <w:proofErr w:type="spellStart"/>
+            <w:r>
+              <w:rPr>
+                <w:rFonts w:eastAsia="Times New Roman" w:cs="Arial"/>
+                <w:szCs w:val="24"/>
+                <w:lang w:val="es-CL" w:eastAsia="es-CL"/>
+              </w:rPr>
+              <w:t>ej</w:t>
+            </w:r>
+            <w:proofErr w:type="spellEnd"/>
+            <w:r>
+              <w:rPr>
+                <w:rFonts w:eastAsia="Times New Roman" w:cs="Arial"/>
+                <w:szCs w:val="24"/>
+                <w:lang w:val="es-CL" w:eastAsia="es-CL"/>
+              </w:rPr>
+              <w:t>: 2015–2025).</w:t>
             </w:r>
           </w:p>
           <w:p>
@@ -1725,7 +1826,25 @@
                 <w:szCs w:val="24"/>
                 <w:lang w:val="es-CL" w:eastAsia="es-CL"/>
               </w:rPr>
-              <w:t>Ingresar una provincia (input de texto con ejemplo “Ej: P. del Río”),</w:t>
+              <w:t>Ingresar una provincia (input de texto con ejemplo “</w:t>
+            </w:r>
+            <w:proofErr w:type="spellStart"/>
+            <w:r>
+              <w:rPr>
+                <w:rFonts w:eastAsia="Times New Roman" w:cs="Arial"/>
+                <w:szCs w:val="24"/>
+                <w:lang w:val="es-CL" w:eastAsia="es-CL"/>
+              </w:rPr>
+              <w:t>Ej</w:t>
+            </w:r>
+            <w:proofErr w:type="spellEnd"/>
+            <w:r>
+              <w:rPr>
+                <w:rFonts w:eastAsia="Times New Roman" w:cs="Arial"/>
+                <w:szCs w:val="24"/>
+                <w:lang w:val="es-CL" w:eastAsia="es-CL"/>
+              </w:rPr>
+              <w:t>: P. del Río”),</w:t>
             </w:r>
           </w:p>
           <w:p>
@@ -1748,7 +1867,25 @@
                 <w:szCs w:val="24"/>
                 <w:lang w:val="es-CL" w:eastAsia="es-CL"/>
               </w:rPr>
-              <w:t>Marcar checkbox “País (Nacional)” si aplica,</w:t>
+              <w:t xml:space="preserve">Marcar </w:t>
+            </w:r>
+            <w:proofErr w:type="spellStart"/>
+            <w:r>
+              <w:rPr>
+                <w:rFonts w:eastAsia="Times New Roman" w:cs="Arial"/>
+                <w:szCs w:val="24"/>
+                <w:lang w:val="es-CL" w:eastAsia="es-CL"/>
+              </w:rPr>
+              <w:t>checkbox</w:t>
+            </w:r>
+            <w:proofErr w:type="spellEnd"/>
+            <w:r>
+              <w:rPr>
+                <w:rFonts w:eastAsia="Times New Roman" w:cs="Arial"/>
+                <w:szCs w:val="24"/>
+                <w:lang w:val="es-CL" w:eastAsia="es-CL"/>
+              </w:rPr>
+              <w:t xml:space="preserve"> “País (Nacional)” si aplica,</w:t>
             </w:r>
           </w:p>
           <w:p>
@@ -1771,7 +1908,25 @@
                 <w:szCs w:val="24"/>
                 <w:lang w:val="es-CL" w:eastAsia="es-CL"/>
               </w:rPr>
-              <w:t>Marcar checkbox “Extranjero” si aplica.</w:t>
+              <w:t xml:space="preserve">Marcar </w:t>
+            </w:r>
+            <w:proofErr w:type="spellStart"/>
+            <w:r>
+              <w:rPr>
+                <w:rFonts w:eastAsia="Times New Roman" w:cs="Arial"/>
+                <w:szCs w:val="24"/>
+                <w:lang w:val="es-CL" w:eastAsia="es-CL"/>
+              </w:rPr>
+              <w:t>checkbox</w:t>
+            </w:r>
+            <w:proofErr w:type="spellEnd"/>
+            <w:r>
+              <w:rPr>
+                <w:rFonts w:eastAsia="Times New Roman" w:cs="Arial"/>
+                <w:szCs w:val="24"/>
+                <w:lang w:val="es-CL" w:eastAsia="es-CL"/>
+              </w:rPr>
+              <w:t xml:space="preserve"> “Extranjero” si aplica.</w:t>
             </w:r>
           </w:p>
           <w:p>
@@ -1811,7 +1966,25 @@
                 <w:szCs w:val="24"/>
                 <w:lang w:val="es-CL" w:eastAsia="es-CL"/>
               </w:rPr>
-              <w:t xml:space="preserve"> seleccionar múltiples opciones mediante checkboxes: Económico, Social, Ambiental.</w:t>
+              <w:t xml:space="preserve"> seleccionar múltiples opciones mediante </w:t>
+            </w:r>
+            <w:proofErr w:type="spellStart"/>
+            <w:r>
+              <w:rPr>
+                <w:rFonts w:eastAsia="Times New Roman" w:cs="Arial"/>
+                <w:szCs w:val="24"/>
+                <w:lang w:val="es-CL" w:eastAsia="es-CL"/>
+              </w:rPr>
+              <w:t>checkboxes</w:t>
+            </w:r>
+            <w:proofErr w:type="spellEnd"/>
+            <w:r>
+              <w:rPr>
+                <w:rFonts w:eastAsia="Times New Roman" w:cs="Arial"/>
+                <w:szCs w:val="24"/>
+                <w:lang w:val="es-CL" w:eastAsia="es-CL"/>
+              </w:rPr>
+              <w:t>: Económico, Social, Ambiental.</w:t>
             </w:r>
           </w:p>
           <w:p>
@@ -1835,6 +2008,7 @@
                 <w:szCs w:val="24"/>
                 <w:lang w:val="es-CL" w:eastAsia="es-CL"/>
               </w:rPr>
+              <w:lastRenderedPageBreak/>
               <w:t>El campo “Barreras” es opcional y permit</w:t>
             </w:r>
             <w:r>
@@ -1851,7 +2025,25 @@
                 <w:szCs w:val="24"/>
                 <w:lang w:val="es-CL" w:eastAsia="es-CL"/>
               </w:rPr>
-              <w:t xml:space="preserve"> texto libre con sugerencia de ejemplos (“Ej: ‘No existe escalado de la producción’, ‘Insuficientes recursos materiales’, etc.”).</w:t>
+              <w:t xml:space="preserve"> texto libre con sugerencia de ejemplos (“</w:t>
+            </w:r>
+            <w:proofErr w:type="spellStart"/>
+            <w:r>
+              <w:rPr>
+                <w:rFonts w:eastAsia="Times New Roman" w:cs="Arial"/>
+                <w:szCs w:val="24"/>
+                <w:lang w:val="es-CL" w:eastAsia="es-CL"/>
+              </w:rPr>
+              <w:t>Ej</w:t>
+            </w:r>
+            <w:proofErr w:type="spellEnd"/>
+            <w:r>
+              <w:rPr>
+                <w:rFonts w:eastAsia="Times New Roman" w:cs="Arial"/>
+                <w:szCs w:val="24"/>
+                <w:lang w:val="es-CL" w:eastAsia="es-CL"/>
+              </w:rPr>
+              <w:t>: ‘No existe escalado de la producción’, ‘Insuficientes recursos materiales’, etc.”).</w:t>
             </w:r>
           </w:p>
           <w:p>
@@ -1915,7 +2107,6 @@
                 <w:szCs w:val="24"/>
                 <w:lang w:val="es-CL" w:eastAsia="es-CL"/>
               </w:rPr>
-              <w:lastRenderedPageBreak/>
               <w:t>El botón “Cancelar” c</w:t>
             </w:r>
             <w:r>
@@ -1933,6 +2124,46 @@
                 <w:lang w:val="es-CL" w:eastAsia="es-CL"/>
               </w:rPr>
               <w:t xml:space="preserve"> el formulario sin guardar cambios y regresar a la vista de listado.</w:t>
+            </w:r>
+          </w:p>
+          <w:p>
+            <w:pPr>
+              <w:pStyle w:val="Prrafodelista"/>
+              <w:numPr>
+                <w:ilvl w:val="0"/>
+                <w:numId w:val="2"/>
+              </w:numPr>
+              <w:spacing w:before="100" w:beforeAutospacing="1" w:after="100" w:afterAutospacing="1" w:line="240" w:lineRule="auto"/>
+              <w:jc w:val="left"/>
+              <w:rPr>
+                <w:rFonts w:ascii="Times New Roman" w:eastAsia="Times New Roman" w:hAnsi="Times New Roman" w:cs="Times New Roman"/>
+                <w:szCs w:val="24"/>
+                <w:lang w:val="es-CL" w:eastAsia="es-CL"/>
+              </w:rPr>
+            </w:pPr>
+            <w:r>
+              <w:rPr>
+                <w:rStyle w:val="qwen-markdown-text"/>
+              </w:rPr>
+              <w:t xml:space="preserve">Esta historia es la </w:t>
+            </w:r>
+            <w:r>
+              <w:rPr>
+                <w:rStyle w:val="qwen-markdown-text"/>
+              </w:rPr>
+              <w:t>acción complementaria de la HU #1.</w:t>
+            </w:r>
+            <w:r>
+              <w:rPr>
+                <w:rStyle w:val="qwen-markdown-text"/>
+              </w:rPr>
+              <w:t xml:space="preserve"> Permite al Gerente ingresar nuevos diagnósticos que luego serán visibles en el listado de consulta (HU #1)</w:t>
+            </w:r>
+            <w:r>
+              <w:rPr>
+                <w:rStyle w:val="qwen-markdown-text"/>
+              </w:rPr>
+              <w:t>.</w:t>
             </w:r>
           </w:p>
         </w:tc>
@@ -2104,7 +2335,27 @@
                 <w:sz w:val="24"/>
                 <w:szCs w:val="24"/>
               </w:rPr>
-              <w:t>Consultar Catálogo Consolidado de Bioproductos por Entidad y Cultivo</w:t>
+              <w:t xml:space="preserve">Consultar Catálogo Consolidado de </w:t>
+            </w:r>
+            <w:proofErr w:type="spellStart"/>
+            <w:r>
+              <w:rPr>
+                <w:rFonts w:ascii="Arial" w:hAnsi="Arial" w:cs="Arial"/>
+                <w:color w:val="000000" w:themeColor="text1"/>
+                <w:sz w:val="24"/>
+                <w:szCs w:val="24"/>
+              </w:rPr>
+              <w:t>Bioproductos</w:t>
+            </w:r>
+            <w:proofErr w:type="spellEnd"/>
+            <w:r>
+              <w:rPr>
+                <w:rFonts w:ascii="Arial" w:hAnsi="Arial" w:cs="Arial"/>
+                <w:color w:val="000000" w:themeColor="text1"/>
+                <w:sz w:val="24"/>
+                <w:szCs w:val="24"/>
+              </w:rPr>
+              <w:t xml:space="preserve"> por Entidad y Cultivo</w:t>
             </w:r>
           </w:p>
         </w:tc>
@@ -2526,7 +2777,23 @@
               <w:t xml:space="preserve"> </w:t>
             </w:r>
             <w:r>
-              <w:t>Como Director Provincial MINAG, quiero consultar un catálogo consolidado de aplicaciones de bioproductos y poder buscar por entidad consumidora y filtrar por tipo de bioproducto, para tomar decisiones estratégicas fundamentadas en resultados verificables como aprobar objetivos, revisar reportes de desempeño y autorizar inversiones</w:t>
+              <w:t xml:space="preserve">Como Director Provincial MINAG, quiero consultar un catálogo consolidado de aplicaciones de </w:t>
+            </w:r>
+            <w:proofErr w:type="spellStart"/>
+            <w:r>
+              <w:t>bioproductos</w:t>
+            </w:r>
+            <w:proofErr w:type="spellEnd"/>
+            <w:r>
+              <w:t xml:space="preserve"> y poder buscar por entidad consumidora y filtrar por tipo de </w:t>
+            </w:r>
+            <w:proofErr w:type="spellStart"/>
+            <w:r>
+              <w:t>bioproducto</w:t>
+            </w:r>
+            <w:proofErr w:type="spellEnd"/>
+            <w:r>
+              <w:t>, para tomar decisiones estratégicas fundamentadas en resultados verificables como aprobar objetivos, revisar reportes de desempeño y autorizar inversiones</w:t>
             </w:r>
             <w:r>
               <w:t>.</w:t>
@@ -2624,7 +2891,25 @@
                 <w:szCs w:val="24"/>
                 <w:lang w:val="es-CL" w:eastAsia="es-CL"/>
               </w:rPr>
-              <w:t xml:space="preserve"> una tabla con columnas: ID, Entidad, Bioproducto, Cultivo, Resultado.</w:t>
+              <w:t xml:space="preserve"> una tabla con columnas: ID, Entidad, </w:t>
+            </w:r>
+            <w:proofErr w:type="spellStart"/>
+            <w:r>
+              <w:rPr>
+                <w:rFonts w:eastAsia="Times New Roman" w:cs="Arial"/>
+                <w:szCs w:val="24"/>
+                <w:lang w:val="es-CL" w:eastAsia="es-CL"/>
+              </w:rPr>
+              <w:t>Bioproducto</w:t>
+            </w:r>
+            <w:proofErr w:type="spellEnd"/>
+            <w:r>
+              <w:rPr>
+                <w:rFonts w:eastAsia="Times New Roman" w:cs="Arial"/>
+                <w:szCs w:val="24"/>
+                <w:lang w:val="es-CL" w:eastAsia="es-CL"/>
+              </w:rPr>
+              <w:t>, Cultivo, Resultado.</w:t>
             </w:r>
           </w:p>
           <w:p>
@@ -2704,7 +2989,25 @@
                 <w:szCs w:val="24"/>
                 <w:lang w:val="es-CL" w:eastAsia="es-CL"/>
               </w:rPr>
-              <w:t xml:space="preserve"> un campo de búsqueda “Buscar por entidad” con icono de lupa, que filtre dinámicamente las filas por nombre de entidad (ej: “UEB Genética Arrocera”).</w:t>
+              <w:t xml:space="preserve"> un campo de búsqueda “Buscar por entidad” con icono de lupa, que filtre dinámicamente las filas por nombre de entidad (</w:t>
+            </w:r>
+            <w:proofErr w:type="spellStart"/>
+            <w:r>
+              <w:rPr>
+                <w:rFonts w:eastAsia="Times New Roman" w:cs="Arial"/>
+                <w:szCs w:val="24"/>
+                <w:lang w:val="es-CL" w:eastAsia="es-CL"/>
+              </w:rPr>
+              <w:t>ej</w:t>
+            </w:r>
+            <w:proofErr w:type="spellEnd"/>
+            <w:r>
+              <w:rPr>
+                <w:rFonts w:eastAsia="Times New Roman" w:cs="Arial"/>
+                <w:szCs w:val="24"/>
+                <w:lang w:val="es-CL" w:eastAsia="es-CL"/>
+              </w:rPr>
+              <w:t>: “UEB Genética Arrocera”).</w:t>
             </w:r>
           </w:p>
           <w:p>
@@ -2736,7 +3039,43 @@
                 <w:szCs w:val="24"/>
                 <w:lang w:val="es-CL" w:eastAsia="es-CL"/>
               </w:rPr>
-              <w:t xml:space="preserve"> un filtro desplegable “Filtrar por bioproducto”, con opción predeterminada “Todos los bioproductos”, que permita seleccionar un bioproducto específico para ver solo sus registros.</w:t>
+              <w:t xml:space="preserve"> un filtro desplegable “Filtrar por </w:t>
+            </w:r>
+            <w:proofErr w:type="spellStart"/>
+            <w:r>
+              <w:rPr>
+                <w:rFonts w:eastAsia="Times New Roman" w:cs="Arial"/>
+                <w:szCs w:val="24"/>
+                <w:lang w:val="es-CL" w:eastAsia="es-CL"/>
+              </w:rPr>
+              <w:t>bioproducto</w:t>
+            </w:r>
+            <w:proofErr w:type="spellEnd"/>
+            <w:r>
+              <w:rPr>
+                <w:rFonts w:eastAsia="Times New Roman" w:cs="Arial"/>
+                <w:szCs w:val="24"/>
+                <w:lang w:val="es-CL" w:eastAsia="es-CL"/>
+              </w:rPr>
+              <w:t xml:space="preserve">”, con opción predeterminada “Todos los bioproductos”, que permita seleccionar un </w:t>
+            </w:r>
+            <w:proofErr w:type="spellStart"/>
+            <w:r>
+              <w:rPr>
+                <w:rFonts w:eastAsia="Times New Roman" w:cs="Arial"/>
+                <w:szCs w:val="24"/>
+                <w:lang w:val="es-CL" w:eastAsia="es-CL"/>
+              </w:rPr>
+              <w:t>bioproducto</w:t>
+            </w:r>
+            <w:proofErr w:type="spellEnd"/>
+            <w:r>
+              <w:rPr>
+                <w:rFonts w:eastAsia="Times New Roman" w:cs="Arial"/>
+                <w:szCs w:val="24"/>
+                <w:lang w:val="es-CL" w:eastAsia="es-CL"/>
+              </w:rPr>
+              <w:t xml:space="preserve"> específico para ver solo sus registros.</w:t>
             </w:r>
           </w:p>
           <w:p>
@@ -2760,6 +3099,7 @@
                 <w:szCs w:val="24"/>
                 <w:lang w:val="es-CL" w:eastAsia="es-CL"/>
               </w:rPr>
+              <w:lastRenderedPageBreak/>
               <w:t>La tabla m</w:t>
             </w:r>
             <w:r>
@@ -2781,17 +3121,78 @@
           </w:p>
           <w:p>
             <w:pPr>
-              <w:pStyle w:val="Prrafodelista"/>
-              <w:spacing w:before="100" w:beforeAutospacing="1" w:after="100" w:afterAutospacing="1" w:line="240" w:lineRule="auto"/>
-              <w:jc w:val="left"/>
-              <w:rPr>
-                <w:rFonts w:ascii="Calibri" w:eastAsia="Arial" w:hAnsi="Calibri" w:cs="Arial"/>
-                <w:b/>
-                <w:bCs/>
-                <w:color w:val="000000"/>
-                <w:lang w:val="es-ES" w:eastAsia="es-MX"/>
-              </w:rPr>
-            </w:pPr>
+              <w:pStyle w:val="qwen-markdown-paragraph"/>
+              <w:numPr>
+                <w:ilvl w:val="0"/>
+                <w:numId w:val="2"/>
+              </w:numPr>
+              <w:rPr>
+                <w:rFonts w:ascii="Arial" w:hAnsi="Arial" w:cs="Arial"/>
+                <w:spacing w:val="-5"/>
+              </w:rPr>
+            </w:pPr>
+            <w:r>
+              <w:rPr>
+                <w:rStyle w:val="qwen-markdown-text"/>
+                <w:rFonts w:ascii="Arial" w:hAnsi="Arial" w:cs="Arial"/>
+                <w:spacing w:val="-5"/>
+              </w:rPr>
+              <w:t xml:space="preserve">Esta historia se fundamenta en la Sección 17 del Programa, titulada </w:t>
+            </w:r>
+            <w:r>
+              <w:rPr>
+                <w:rStyle w:val="qwen-markdown-text"/>
+                <w:rFonts w:ascii="Arial" w:hAnsi="Arial" w:cs="Arial"/>
+                <w:i/>
+                <w:iCs/>
+                <w:spacing w:val="-5"/>
+              </w:rPr>
+              <w:t>“Indicadores para la evaluación del impacto”</w:t>
+            </w:r>
+            <w:r>
+              <w:rPr>
+                <w:rStyle w:val="qwen-markdown-text"/>
+                <w:rFonts w:ascii="Arial" w:hAnsi="Arial" w:cs="Arial"/>
+                <w:spacing w:val="-5"/>
+              </w:rPr>
+              <w:t>, y en la Tabla 6a, que muestra aplicaciones concretas por entidad (</w:t>
+            </w:r>
+            <w:proofErr w:type="spellStart"/>
+            <w:r>
+              <w:rPr>
+                <w:rStyle w:val="qwen-markdown-text"/>
+                <w:rFonts w:ascii="Arial" w:hAnsi="Arial" w:cs="Arial"/>
+                <w:spacing w:val="-5"/>
+              </w:rPr>
+              <w:t>ej</w:t>
+            </w:r>
+            <w:proofErr w:type="spellEnd"/>
+            <w:r>
+              <w:rPr>
+                <w:rStyle w:val="qwen-markdown-text"/>
+                <w:rFonts w:ascii="Arial" w:hAnsi="Arial" w:cs="Arial"/>
+                <w:spacing w:val="-5"/>
+              </w:rPr>
+              <w:t xml:space="preserve">: “Productores”, “CREE”), </w:t>
+            </w:r>
+            <w:proofErr w:type="spellStart"/>
+            <w:r>
+              <w:rPr>
+                <w:rStyle w:val="qwen-markdown-text"/>
+                <w:rFonts w:ascii="Arial" w:hAnsi="Arial" w:cs="Arial"/>
+                <w:spacing w:val="-5"/>
+              </w:rPr>
+              <w:t>bioproducto</w:t>
+            </w:r>
+            <w:proofErr w:type="spellEnd"/>
+            <w:r>
+              <w:rPr>
+                <w:rStyle w:val="qwen-markdown-text"/>
+                <w:rFonts w:ascii="Arial" w:hAnsi="Arial" w:cs="Arial"/>
+                <w:spacing w:val="-5"/>
+              </w:rPr>
+              <w:t xml:space="preserve"> y cultivo (arroz, maíz, frijol, etc.). El “resultado” (Éxito/Moderado/Fallido) se deriva de los indicadores de impacto descritos en dichas secciones.</w:t>
+            </w:r>
           </w:p>
         </w:tc>
       </w:tr>
@@ -2967,7 +3368,23 @@
                 <w:rFonts w:ascii="Arial" w:hAnsi="Arial" w:cs="Arial"/>
                 <w:color w:val="000000" w:themeColor="text1"/>
               </w:rPr>
-              <w:t>Consultar Historial de Aplicaciones de Bioproductos en Campo</w:t>
+              <w:t xml:space="preserve">Consultar Historial de Aplicaciones de </w:t>
+            </w:r>
+            <w:proofErr w:type="spellStart"/>
+            <w:r>
+              <w:rPr>
+                <w:rFonts w:ascii="Arial" w:hAnsi="Arial" w:cs="Arial"/>
+                <w:color w:val="000000" w:themeColor="text1"/>
+              </w:rPr>
+              <w:t>Bioproductos</w:t>
+            </w:r>
+            <w:proofErr w:type="spellEnd"/>
+            <w:r>
+              <w:rPr>
+                <w:rFonts w:ascii="Arial" w:hAnsi="Arial" w:cs="Arial"/>
+                <w:color w:val="000000" w:themeColor="text1"/>
+              </w:rPr>
+              <w:t xml:space="preserve"> en Campo</w:t>
             </w:r>
           </w:p>
         </w:tc>
@@ -3378,7 +3795,23 @@
               <w:t xml:space="preserve"> </w:t>
             </w:r>
             <w:r>
-              <w:t>Como Productor de Base, quiero consultar un listado detallado de todas mis aplicaciones de bioproductos realizadas en campo incluyendo pedido, bioproducto, entidad consumidora, cultivo, variedad, área aplicada, dosis, método de aplicación y condiciones climáticas y tener acceso directo para realizar el registro de nuevas aplicaciones (redirigiéndome a la interfaz correspondiente), para monitorear mis actividades agrícolas y generar reportes de gestión.</w:t>
+              <w:t xml:space="preserve">Como Productor de Base, quiero consultar un listado detallado de todas mis aplicaciones de </w:t>
+            </w:r>
+            <w:proofErr w:type="spellStart"/>
+            <w:r>
+              <w:t>bioproductos</w:t>
+            </w:r>
+            <w:proofErr w:type="spellEnd"/>
+            <w:r>
+              <w:t xml:space="preserve"> realizadas en campo incluyendo pedido, </w:t>
+            </w:r>
+            <w:proofErr w:type="spellStart"/>
+            <w:r>
+              <w:t>bioproducto</w:t>
+            </w:r>
+            <w:proofErr w:type="spellEnd"/>
+            <w:r>
+              <w:t>, entidad consumidora, cultivo, variedad, área aplicada, dosis, método de aplicación y condiciones climáticas y tener acceso directo para realizar el registro de nuevas aplicaciones (redirigiéndome a la interfaz correspondiente), para monitorear mis actividades agrícolas y generar reportes de gestión.</w:t>
             </w:r>
           </w:p>
         </w:tc>
@@ -3477,7 +3910,27 @@
                 <w:szCs w:val="24"/>
                 <w:lang w:val="es-CL" w:eastAsia="es-CL"/>
               </w:rPr>
-              <w:t xml:space="preserve"> una tabla con encabezados claros: Pedido, Bioproducto, Entidad Consumidora, Cultivo, Variedad/Cultivar, Área Aplicada (ha), Dosis Aplicada, Método de Aplicación, Condiciones Climáticas.</w:t>
+              <w:t xml:space="preserve"> una tabla con encabezados claros: Pedido, </w:t>
+            </w:r>
+            <w:proofErr w:type="spellStart"/>
+            <w:r>
+              <w:rPr>
+                <w:rFonts w:eastAsia="Times New Roman" w:cs="Arial"/>
+                <w:color w:val="000000" w:themeColor="text1"/>
+                <w:szCs w:val="24"/>
+                <w:lang w:val="es-CL" w:eastAsia="es-CL"/>
+              </w:rPr>
+              <w:t>Bioproducto</w:t>
+            </w:r>
+            <w:proofErr w:type="spellEnd"/>
+            <w:r>
+              <w:rPr>
+                <w:rFonts w:eastAsia="Times New Roman" w:cs="Arial"/>
+                <w:color w:val="000000" w:themeColor="text1"/>
+                <w:szCs w:val="24"/>
+                <w:lang w:val="es-CL" w:eastAsia="es-CL"/>
+              </w:rPr>
+              <w:t>, Entidad Consumidora, Cultivo, Variedad/Cultivar, Área Aplicada (ha), Dosis Aplicada, Método de Aplicación, Condiciones Climáticas.</w:t>
             </w:r>
           </w:p>
           <w:p>
@@ -3503,8 +3956,10 @@
                 <w:szCs w:val="24"/>
                 <w:lang w:val="es-CL" w:eastAsia="es-CL"/>
               </w:rPr>
+              <w:lastRenderedPageBreak/>
               <w:t xml:space="preserve">Los datos </w:t>
             </w:r>
+            <w:proofErr w:type="spellStart"/>
             <w:r>
               <w:rPr>
                 <w:rFonts w:eastAsia="Times New Roman" w:cs="Arial"/>
@@ -3514,6 +3969,7 @@
               </w:rPr>
               <w:t>estan</w:t>
             </w:r>
+            <w:proofErr w:type="spellEnd"/>
             <w:r>
               <w:rPr>
                 <w:rFonts w:eastAsia="Times New Roman" w:cs="Arial"/>
@@ -3570,17 +4026,148 @@
           </w:p>
           <w:p>
             <w:pPr>
-              <w:pStyle w:val="Prrafodelista"/>
-              <w:spacing w:before="100" w:beforeAutospacing="1" w:after="100" w:afterAutospacing="1" w:line="240" w:lineRule="auto"/>
-              <w:jc w:val="left"/>
-              <w:rPr>
-                <w:rFonts w:ascii="Calibri" w:eastAsia="Arial" w:hAnsi="Calibri" w:cs="Arial"/>
-                <w:b/>
-                <w:bCs/>
-                <w:color w:val="000000"/>
-                <w:lang w:val="es-ES" w:eastAsia="es-MX"/>
-              </w:rPr>
-            </w:pPr>
+              <w:pStyle w:val="qwen-markdown-paragraph"/>
+              <w:numPr>
+                <w:ilvl w:val="0"/>
+                <w:numId w:val="8"/>
+              </w:numPr>
+              <w:rPr>
+                <w:rFonts w:ascii="Arial" w:hAnsi="Arial" w:cs="Arial"/>
+                <w:spacing w:val="-5"/>
+              </w:rPr>
+            </w:pPr>
+            <w:r>
+              <w:rPr>
+                <w:rStyle w:val="qwen-markdown-text"/>
+                <w:rFonts w:ascii="Arial" w:hAnsi="Arial" w:cs="Arial"/>
+                <w:spacing w:val="-5"/>
+              </w:rPr>
+              <w:t xml:space="preserve">Los campos solicitados en esta historia corresponden a las aplicaciones prácticas descritas en la Tabla 6a del Programa, como </w:t>
+            </w:r>
+            <w:r>
+              <w:rPr>
+                <w:rStyle w:val="qwen-markdown-text"/>
+                <w:rFonts w:ascii="Arial" w:hAnsi="Arial" w:cs="Arial"/>
+                <w:i/>
+                <w:iCs/>
+                <w:spacing w:val="-5"/>
+              </w:rPr>
+              <w:t xml:space="preserve">“Incremento de los rendimientos en cultivos de interés económico con la aplicación del </w:t>
+            </w:r>
+            <w:proofErr w:type="spellStart"/>
+            <w:r>
+              <w:rPr>
+                <w:rStyle w:val="qwen-markdown-text"/>
+                <w:rFonts w:ascii="Arial" w:hAnsi="Arial" w:cs="Arial"/>
+                <w:i/>
+                <w:iCs/>
+                <w:spacing w:val="-5"/>
+              </w:rPr>
+              <w:t>EcoMic</w:t>
+            </w:r>
+            <w:proofErr w:type="spellEnd"/>
+            <w:r>
+              <w:rPr>
+                <w:rStyle w:val="qwen-markdown-text"/>
+                <w:rFonts w:ascii="Arial" w:hAnsi="Arial" w:cs="Arial"/>
+                <w:i/>
+                <w:iCs/>
+                <w:spacing w:val="-5"/>
+              </w:rPr>
+              <w:t>”</w:t>
+            </w:r>
+            <w:r>
+              <w:rPr>
+                <w:rStyle w:val="qwen-markdown-text"/>
+                <w:rFonts w:ascii="Arial" w:hAnsi="Arial" w:cs="Arial"/>
+                <w:spacing w:val="-5"/>
+              </w:rPr>
+              <w:t xml:space="preserve"> o </w:t>
+            </w:r>
+            <w:r>
+              <w:rPr>
+                <w:rStyle w:val="qwen-markdown-text"/>
+                <w:rFonts w:ascii="Arial" w:hAnsi="Arial" w:cs="Arial"/>
+                <w:i/>
+                <w:iCs/>
+                <w:spacing w:val="-5"/>
+              </w:rPr>
+              <w:t>“La aplicación combinada de los bioproductos (</w:t>
+            </w:r>
+            <w:proofErr w:type="spellStart"/>
+            <w:r>
+              <w:rPr>
+                <w:rStyle w:val="qwen-markdown-text"/>
+                <w:rFonts w:ascii="Arial" w:hAnsi="Arial" w:cs="Arial"/>
+                <w:i/>
+                <w:iCs/>
+                <w:spacing w:val="-5"/>
+              </w:rPr>
+              <w:t>QuitoMax</w:t>
+            </w:r>
+            <w:proofErr w:type="spellEnd"/>
+            <w:r>
+              <w:rPr>
+                <w:rStyle w:val="qwen-markdown-text"/>
+                <w:rFonts w:ascii="Arial" w:hAnsi="Arial" w:cs="Arial"/>
+                <w:i/>
+                <w:iCs/>
+                <w:spacing w:val="-5"/>
+              </w:rPr>
+              <w:t xml:space="preserve">, </w:t>
+            </w:r>
+            <w:proofErr w:type="spellStart"/>
+            <w:r>
+              <w:rPr>
+                <w:rStyle w:val="qwen-markdown-text"/>
+                <w:rFonts w:ascii="Arial" w:hAnsi="Arial" w:cs="Arial"/>
+                <w:i/>
+                <w:iCs/>
+                <w:spacing w:val="-5"/>
+              </w:rPr>
+              <w:t>EcoMic</w:t>
+            </w:r>
+            <w:proofErr w:type="spellEnd"/>
+            <w:r>
+              <w:rPr>
+                <w:rStyle w:val="qwen-markdown-text"/>
+                <w:rFonts w:ascii="Arial" w:hAnsi="Arial" w:cs="Arial"/>
+                <w:i/>
+                <w:iCs/>
+                <w:spacing w:val="-5"/>
+              </w:rPr>
+              <w:t xml:space="preserve"> y </w:t>
+            </w:r>
+            <w:proofErr w:type="spellStart"/>
+            <w:r>
+              <w:rPr>
+                <w:rStyle w:val="qwen-markdown-text"/>
+                <w:rFonts w:ascii="Arial" w:hAnsi="Arial" w:cs="Arial"/>
+                <w:i/>
+                <w:iCs/>
+                <w:spacing w:val="-5"/>
+              </w:rPr>
+              <w:t>Azosfer</w:t>
+            </w:r>
+            <w:proofErr w:type="spellEnd"/>
+            <w:r>
+              <w:rPr>
+                <w:rStyle w:val="qwen-markdown-text"/>
+                <w:rFonts w:ascii="Arial" w:hAnsi="Arial" w:cs="Arial"/>
+                <w:i/>
+                <w:iCs/>
+                <w:spacing w:val="-5"/>
+              </w:rPr>
+              <w:t>)”</w:t>
+            </w:r>
+            <w:r>
+              <w:rPr>
+                <w:rStyle w:val="qwen-markdown-text"/>
+                <w:rFonts w:ascii="Arial" w:hAnsi="Arial" w:cs="Arial"/>
+                <w:spacing w:val="-5"/>
+              </w:rPr>
+              <w:t>, donde se especifican cultivos, bioproductos y contextos de aplicación. La necesidad de registrar área, dosis y condiciones climáticas se alinea con el enfoque agroecológico y de adaptación al cambio climático del Programa (ODS 13).</w:t>
+            </w:r>
           </w:p>
         </w:tc>
       </w:tr>
@@ -3762,7 +4349,23 @@
                 <w:rFonts w:ascii="Arial" w:hAnsi="Arial" w:cs="Arial"/>
                 <w:color w:val="000000" w:themeColor="text1"/>
               </w:rPr>
-              <w:t>Registrar Nueva Aplicación de Bioproducto en Campo</w:t>
+              <w:t xml:space="preserve">Registrar Nueva Aplicación de </w:t>
+            </w:r>
+            <w:proofErr w:type="spellStart"/>
+            <w:r>
+              <w:rPr>
+                <w:rFonts w:ascii="Arial" w:hAnsi="Arial" w:cs="Arial"/>
+                <w:color w:val="000000" w:themeColor="text1"/>
+              </w:rPr>
+              <w:t>Bioproducto</w:t>
+            </w:r>
+            <w:proofErr w:type="spellEnd"/>
+            <w:r>
+              <w:rPr>
+                <w:rFonts w:ascii="Arial" w:hAnsi="Arial" w:cs="Arial"/>
+                <w:color w:val="000000" w:themeColor="text1"/>
+              </w:rPr>
+              <w:t xml:space="preserve"> en Campo</w:t>
             </w:r>
           </w:p>
         </w:tc>
@@ -4106,6 +4709,7 @@
                 <w:szCs w:val="24"/>
                 <w:lang w:val="es-ES" w:eastAsia="es-MX"/>
               </w:rPr>
+              <w:lastRenderedPageBreak/>
               <w:t xml:space="preserve"> Programador responsable: </w:t>
             </w:r>
             <w:r>
@@ -4173,7 +4777,23 @@
               <w:t xml:space="preserve"> </w:t>
             </w:r>
             <w:r>
-              <w:t>Como Productor de Base, quiero registrar una nueva aplicación de bioproducto en mis unidades productivas, completando todos los campos requeridos (pedido, bioproducto, entidad consumidora, cultivo, variedad, área aplicada, dosis, método de aplicación y condiciones climáticas), para documentar formalmente mi actividad agrícola, cumplir con los protocolos del sistema y generar reportes verificables.</w:t>
+              <w:t xml:space="preserve">Como Productor de Base, quiero registrar una nueva aplicación de </w:t>
+            </w:r>
+            <w:proofErr w:type="spellStart"/>
+            <w:r>
+              <w:t>bioproducto</w:t>
+            </w:r>
+            <w:proofErr w:type="spellEnd"/>
+            <w:r>
+              <w:t xml:space="preserve"> en mis unidades productivas, completando todos los campos requeridos (pedido, </w:t>
+            </w:r>
+            <w:proofErr w:type="spellStart"/>
+            <w:r>
+              <w:t>bioproducto</w:t>
+            </w:r>
+            <w:proofErr w:type="spellEnd"/>
+            <w:r>
+              <w:t>, entidad consumidora, cultivo, variedad, área aplicada, dosis, método de aplicación y condiciones climáticas), para documentar formalmente mi actividad agrícola, cumplir con los protocolos del sistema y generar reportes verificables.</w:t>
             </w:r>
           </w:p>
         </w:tc>
@@ -4252,7 +4872,25 @@
                 <w:szCs w:val="24"/>
                 <w:lang w:val="es-CL" w:eastAsia="es-CL"/>
               </w:rPr>
-              <w:t xml:space="preserve">Los campos “Pedido”, “Bioproducto”, “Entidad Consumidora”, “Cultivo” y “Método de Aplicación” </w:t>
+              <w:t>Los campos “Pedido”, “</w:t>
+            </w:r>
+            <w:proofErr w:type="spellStart"/>
+            <w:r>
+              <w:rPr>
+                <w:rFonts w:eastAsia="Times New Roman" w:cs="Arial"/>
+                <w:szCs w:val="24"/>
+                <w:lang w:val="es-CL" w:eastAsia="es-CL"/>
+              </w:rPr>
+              <w:t>Bioproducto</w:t>
+            </w:r>
+            <w:proofErr w:type="spellEnd"/>
+            <w:r>
+              <w:rPr>
+                <w:rFonts w:eastAsia="Times New Roman" w:cs="Arial"/>
+                <w:szCs w:val="24"/>
+                <w:lang w:val="es-CL" w:eastAsia="es-CL"/>
+              </w:rPr>
+              <w:t xml:space="preserve">”, “Entidad Consumidora”, “Cultivo” y “Método de Aplicación” </w:t>
             </w:r>
             <w:r>
               <w:rPr>
@@ -4268,7 +4906,25 @@
                 <w:szCs w:val="24"/>
                 <w:lang w:val="es-CL" w:eastAsia="es-CL"/>
               </w:rPr>
-              <w:t xml:space="preserve"> selectores desplegables con datos pre-cargados.</w:t>
+              <w:t xml:space="preserve"> selectores desplegables con datos </w:t>
+            </w:r>
+            <w:proofErr w:type="spellStart"/>
+            <w:r>
+              <w:rPr>
+                <w:rFonts w:eastAsia="Times New Roman" w:cs="Arial"/>
+                <w:szCs w:val="24"/>
+                <w:lang w:val="es-CL" w:eastAsia="es-CL"/>
+              </w:rPr>
+              <w:t>pre-cargados</w:t>
+            </w:r>
+            <w:proofErr w:type="spellEnd"/>
+            <w:r>
+              <w:rPr>
+                <w:rFonts w:eastAsia="Times New Roman" w:cs="Arial"/>
+                <w:szCs w:val="24"/>
+                <w:lang w:val="es-CL" w:eastAsia="es-CL"/>
+              </w:rPr>
+              <w:t>.</w:t>
             </w:r>
           </w:p>
           <w:p>
@@ -4308,7 +4964,25 @@
                 <w:szCs w:val="24"/>
                 <w:lang w:val="es-CL" w:eastAsia="es-CL"/>
               </w:rPr>
-              <w:t xml:space="preserve"> texto libre con sugerencia de ejemplo (“Ej: INCA LP-5, Corojo, ICA Pijao...”).</w:t>
+              <w:t xml:space="preserve"> texto libre con sugerencia de ejemplo (“</w:t>
+            </w:r>
+            <w:proofErr w:type="spellStart"/>
+            <w:r>
+              <w:rPr>
+                <w:rFonts w:eastAsia="Times New Roman" w:cs="Arial"/>
+                <w:szCs w:val="24"/>
+                <w:lang w:val="es-CL" w:eastAsia="es-CL"/>
+              </w:rPr>
+              <w:t>Ej</w:t>
+            </w:r>
+            <w:proofErr w:type="spellEnd"/>
+            <w:r>
+              <w:rPr>
+                <w:rFonts w:eastAsia="Times New Roman" w:cs="Arial"/>
+                <w:szCs w:val="24"/>
+                <w:lang w:val="es-CL" w:eastAsia="es-CL"/>
+              </w:rPr>
+              <w:t>: INCA LP-5, Corojo, ICA Pijao...”).</w:t>
             </w:r>
           </w:p>
           <w:p>
@@ -4388,7 +5062,43 @@
                 <w:szCs w:val="24"/>
                 <w:lang w:val="es-CL" w:eastAsia="es-CL"/>
               </w:rPr>
-              <w:t xml:space="preserve"> texto libre con sugerencia de ejemplo (“Ej: 2.5 L/ha, 5 kg/ha...”) y validación básica de formato</w:t>
+              <w:t xml:space="preserve"> texto libre con sugerencia de ejemplo (“</w:t>
+            </w:r>
+            <w:proofErr w:type="spellStart"/>
+            <w:r>
+              <w:rPr>
+                <w:rFonts w:eastAsia="Times New Roman" w:cs="Arial"/>
+                <w:szCs w:val="24"/>
+                <w:lang w:val="es-CL" w:eastAsia="es-CL"/>
+              </w:rPr>
+              <w:t>Ej</w:t>
+            </w:r>
+            <w:proofErr w:type="spellEnd"/>
+            <w:r>
+              <w:rPr>
+                <w:rFonts w:eastAsia="Times New Roman" w:cs="Arial"/>
+                <w:szCs w:val="24"/>
+                <w:lang w:val="es-CL" w:eastAsia="es-CL"/>
+              </w:rPr>
+              <w:t>: 2.5 L/</w:t>
+            </w:r>
+            <w:proofErr w:type="spellStart"/>
+            <w:r>
+              <w:rPr>
+                <w:rFonts w:eastAsia="Times New Roman" w:cs="Arial"/>
+                <w:szCs w:val="24"/>
+                <w:lang w:val="es-CL" w:eastAsia="es-CL"/>
+              </w:rPr>
+              <w:t>ha</w:t>
+            </w:r>
+            <w:proofErr w:type="spellEnd"/>
+            <w:r>
+              <w:rPr>
+                <w:rFonts w:eastAsia="Times New Roman" w:cs="Arial"/>
+                <w:szCs w:val="24"/>
+                <w:lang w:val="es-CL" w:eastAsia="es-CL"/>
+              </w:rPr>
+              <w:t>, 5 kg/ha...”) y validación básica de formato</w:t>
             </w:r>
             <w:r>
               <w:rPr>
@@ -4580,7 +5290,6 @@
                 <w:szCs w:val="24"/>
                 <w:lang w:val="es-CL" w:eastAsia="es-CL"/>
               </w:rPr>
-              <w:lastRenderedPageBreak/>
               <w:t xml:space="preserve">El botón “Cancelar” </w:t>
             </w:r>
             <w:r>
@@ -4598,6 +5307,27 @@
                 <w:lang w:val="es-CL" w:eastAsia="es-CL"/>
               </w:rPr>
               <w:t xml:space="preserve"> el formulario sin guardar cambios y regresa a la vista de listado.</w:t>
+            </w:r>
+          </w:p>
+          <w:p>
+            <w:pPr>
+              <w:pStyle w:val="qwen-markdown-paragraph"/>
+              <w:numPr>
+                <w:ilvl w:val="0"/>
+                <w:numId w:val="8"/>
+              </w:numPr>
+              <w:rPr>
+                <w:rFonts w:ascii="Arial" w:hAnsi="Arial" w:cs="Arial"/>
+                <w:spacing w:val="-5"/>
+              </w:rPr>
+            </w:pPr>
+            <w:r>
+              <w:rPr>
+                <w:rStyle w:val="qwen-markdown-text"/>
+                <w:rFonts w:ascii="Arial" w:hAnsi="Arial" w:cs="Arial"/>
+                <w:spacing w:val="-5"/>
+              </w:rPr>
+              <w:t>Esta historia es la acción complementaria de la HU #4. Permite al Productor ingresar nuevas aplicaciones que quedarán registradas en su historial personal y serán visibles al consultar nuevamente la HU #4.</w:t>
             </w:r>
           </w:p>
         </w:tc>
@@ -4770,8 +5500,17 @@
                 <w:rFonts w:ascii="Arial" w:hAnsi="Arial" w:cs="Arial"/>
                 <w:color w:val="000000" w:themeColor="text1"/>
               </w:rPr>
-              <w:t>Consultar Resultados Post-Cosecha de Aplicaciones de Bioproductos</w:t>
-            </w:r>
+              <w:t xml:space="preserve">Consultar Resultados Post-Cosecha de Aplicaciones de </w:t>
+            </w:r>
+            <w:proofErr w:type="spellStart"/>
+            <w:r>
+              <w:rPr>
+                <w:rFonts w:ascii="Arial" w:hAnsi="Arial" w:cs="Arial"/>
+                <w:color w:val="000000" w:themeColor="text1"/>
+              </w:rPr>
+              <w:t>Bioproductos</w:t>
+            </w:r>
+            <w:proofErr w:type="spellEnd"/>
           </w:p>
         </w:tc>
       </w:tr>
@@ -4899,6 +5638,7 @@
                 <w:szCs w:val="24"/>
                 <w:lang w:val="es-ES" w:eastAsia="es-MX"/>
               </w:rPr>
+              <w:lastRenderedPageBreak/>
               <w:t xml:space="preserve">Prioridad en negocio: </w:t>
             </w:r>
             <w:r>
@@ -5116,6 +5856,7 @@
               </w:rPr>
               <w:t xml:space="preserve"> Programador responsable: </w:t>
             </w:r>
+            <w:proofErr w:type="spellStart"/>
             <w:r>
               <w:rPr>
                 <w:rFonts w:eastAsia="Arial" w:cs="Arial"/>
@@ -5125,7 +5866,19 @@
                 <w:szCs w:val="24"/>
                 <w:lang w:val="es-ES" w:eastAsia="es-MX"/>
               </w:rPr>
-              <w:t>Jose Carlos</w:t>
+              <w:t>Jose</w:t>
+            </w:r>
+            <w:proofErr w:type="spellEnd"/>
+            <w:r>
+              <w:rPr>
+                <w:rFonts w:eastAsia="Arial" w:cs="Arial"/>
+                <w:i/>
+                <w:iCs/>
+                <w:color w:val="000000"/>
+                <w:szCs w:val="24"/>
+                <w:lang w:val="es-ES" w:eastAsia="es-MX"/>
+              </w:rPr>
+              <w:t xml:space="preserve"> Carlos</w:t>
             </w:r>
           </w:p>
         </w:tc>
@@ -5181,7 +5934,23 @@
               <w:t xml:space="preserve"> </w:t>
             </w:r>
             <w:r>
-              <w:t>Como Productor de Base, quiero consultar los resultados post-cosecha de mis aplicaciones de bioproductos incluyendo rendimiento, incremento, calidad del producto, incidencia de plagas, efectividad del control, vigor de la planta, desarrollo vegetativo, costo de producción, análisis de suelo y estado de validación y tener acceso directo para iniciar el registro de nuevos resultados (redirigiéndome a la interfaz correspondiente), para evaluar el impacto de mis prácticas agrícolas y mejorar futuras decisiones de cultivo.</w:t>
+              <w:t xml:space="preserve">Como Productor de Base, quiero consultar los resultados </w:t>
+            </w:r>
+            <w:proofErr w:type="spellStart"/>
+            <w:r>
+              <w:t>post-cosecha</w:t>
+            </w:r>
+            <w:proofErr w:type="spellEnd"/>
+            <w:r>
+              <w:t xml:space="preserve"> de mis aplicaciones de </w:t>
+            </w:r>
+            <w:proofErr w:type="spellStart"/>
+            <w:r>
+              <w:t>bioproductos</w:t>
+            </w:r>
+            <w:proofErr w:type="spellEnd"/>
+            <w:r>
+              <w:t xml:space="preserve"> incluyendo rendimiento, incremento, calidad del producto, incidencia de plagas, efectividad del control, vigor de la planta, desarrollo vegetativo, costo de producción, análisis de suelo y estado de validación y tener acceso directo para iniciar el registro de nuevos resultados (redirigiéndome a la interfaz correspondiente), para evaluar el impacto de mis prácticas agrícolas y mejorar futuras decisiones de cultivo.</w:t>
             </w:r>
           </w:p>
         </w:tc>
@@ -5356,7 +6125,25 @@
                 <w:szCs w:val="24"/>
                 <w:lang w:val="es-CL" w:eastAsia="es-CL"/>
               </w:rPr>
-              <w:t xml:space="preserve"> texto descriptivo breve (ej: “Crecimiento óptimo, follaje verde intenso...”).</w:t>
+              <w:t xml:space="preserve"> texto descriptivo breve (</w:t>
+            </w:r>
+            <w:proofErr w:type="spellStart"/>
+            <w:r>
+              <w:rPr>
+                <w:rFonts w:eastAsia="Times New Roman" w:cs="Arial"/>
+                <w:szCs w:val="24"/>
+                <w:lang w:val="es-CL" w:eastAsia="es-CL"/>
+              </w:rPr>
+              <w:t>ej</w:t>
+            </w:r>
+            <w:proofErr w:type="spellEnd"/>
+            <w:r>
+              <w:rPr>
+                <w:rFonts w:eastAsia="Times New Roman" w:cs="Arial"/>
+                <w:szCs w:val="24"/>
+                <w:lang w:val="es-CL" w:eastAsia="es-CL"/>
+              </w:rPr>
+              <w:t>: “Crecimiento óptimo, follaje verde intenso...”).</w:t>
             </w:r>
           </w:p>
           <w:p>
@@ -5493,6 +6280,86 @@
                 <w:lang w:val="es-CL" w:eastAsia="es-CL"/>
               </w:rPr>
               <w:t>.</w:t>
+            </w:r>
+          </w:p>
+          <w:p>
+            <w:pPr>
+              <w:pStyle w:val="Prrafodelista"/>
+              <w:numPr>
+                <w:ilvl w:val="0"/>
+                <w:numId w:val="10"/>
+              </w:numPr>
+              <w:spacing w:line="240" w:lineRule="auto"/>
+              <w:jc w:val="left"/>
+              <w:rPr>
+                <w:rFonts w:eastAsia="Times New Roman" w:cs="Arial"/>
+                <w:szCs w:val="24"/>
+                <w:lang w:val="es-CL" w:eastAsia="es-CL"/>
+              </w:rPr>
+            </w:pPr>
+            <w:r>
+              <w:rPr>
+                <w:rStyle w:val="qwen-markdown-text"/>
+              </w:rPr>
+              <w:t>L</w:t>
+            </w:r>
+            <w:r>
+              <w:rPr>
+                <w:rStyle w:val="qwen-markdown-text"/>
+              </w:rPr>
+              <w:t xml:space="preserve">os indicadores solicitados (rendimiento, calidad, incidencia de plagas, costo de producción) coinciden con los </w:t>
+            </w:r>
+            <w:r>
+              <w:rPr>
+                <w:rStyle w:val="qwen-markdown-text"/>
+              </w:rPr>
+              <w:t>resultados de impacto descritos en la Tabla 6a</w:t>
+            </w:r>
+            <w:r>
+              <w:rPr>
+                <w:rStyle w:val="qwen-markdown-text"/>
+              </w:rPr>
+              <w:t xml:space="preserve">, especialmente en filas como </w:t>
+            </w:r>
+            <w:r>
+              <w:rPr>
+                <w:rStyle w:val="qwen-markdown-text"/>
+                <w:i/>
+                <w:iCs/>
+              </w:rPr>
+              <w:t>“Incremento de los rendimientos…”</w:t>
+            </w:r>
+            <w:r>
+              <w:rPr>
+                <w:rStyle w:val="qwen-markdown-text"/>
+              </w:rPr>
+              <w:t xml:space="preserve"> y </w:t>
+            </w:r>
+            <w:r>
+              <w:rPr>
+                <w:rStyle w:val="qwen-markdown-text"/>
+                <w:i/>
+                <w:iCs/>
+              </w:rPr>
+              <w:t>“Se eleva la calidad y sanidad biológica de los productos agrícolas y disminuyen los costos de la producción”</w:t>
+            </w:r>
+            <w:r>
+              <w:rPr>
+                <w:rStyle w:val="qwen-markdown-text"/>
+              </w:rPr>
+              <w:t xml:space="preserve">. Además, se alinea con </w:t>
+            </w:r>
+            <w:r>
+              <w:rPr>
+                <w:rStyle w:val="qwen-markdown-text"/>
+              </w:rPr>
+              <w:t>la Sección 17</w:t>
+            </w:r>
+            <w:r>
+              <w:rPr>
+                <w:rStyle w:val="qwen-markdown-text"/>
+              </w:rPr>
+              <w:t xml:space="preserve"> del Programa sobre indicadores de evaluación.</w:t>
             </w:r>
           </w:p>
         </w:tc>
@@ -5670,8 +6537,31 @@
                 <w:rFonts w:ascii="Arial" w:hAnsi="Arial" w:cs="Arial"/>
                 <w:color w:val="000000" w:themeColor="text1"/>
               </w:rPr>
-              <w:t>Registrar Evaluación Post-Cosecha de Aplicación de Bioproducto</w:t>
-            </w:r>
+              <w:t xml:space="preserve">Registrar </w:t>
+            </w:r>
+            <w:r>
+              <w:rPr>
+                <w:rFonts w:ascii="Arial" w:hAnsi="Arial" w:cs="Arial"/>
+                <w:color w:val="000000" w:themeColor="text1"/>
+              </w:rPr>
+              <w:t>Resultados</w:t>
+            </w:r>
+            <w:r>
+              <w:rPr>
+                <w:rFonts w:ascii="Arial" w:hAnsi="Arial" w:cs="Arial"/>
+                <w:color w:val="000000" w:themeColor="text1"/>
+              </w:rPr>
+              <w:t xml:space="preserve"> Post-Cosecha de Aplicación de </w:t>
+            </w:r>
+            <w:proofErr w:type="spellStart"/>
+            <w:r>
+              <w:rPr>
+                <w:rFonts w:ascii="Arial" w:hAnsi="Arial" w:cs="Arial"/>
+                <w:color w:val="000000" w:themeColor="text1"/>
+              </w:rPr>
+              <w:t>Bioproducto</w:t>
+            </w:r>
+            <w:proofErr w:type="spellEnd"/>
           </w:p>
         </w:tc>
       </w:tr>
@@ -6016,6 +6906,7 @@
               </w:rPr>
               <w:t xml:space="preserve"> Programador responsable: </w:t>
             </w:r>
+            <w:proofErr w:type="spellStart"/>
             <w:r>
               <w:rPr>
                 <w:rFonts w:eastAsia="Arial" w:cs="Arial"/>
@@ -6025,7 +6916,19 @@
                 <w:szCs w:val="24"/>
                 <w:lang w:val="es-ES" w:eastAsia="es-MX"/>
               </w:rPr>
-              <w:t>Jose Carlos</w:t>
+              <w:t>Jose</w:t>
+            </w:r>
+            <w:proofErr w:type="spellEnd"/>
+            <w:r>
+              <w:rPr>
+                <w:rFonts w:eastAsia="Arial" w:cs="Arial"/>
+                <w:i/>
+                <w:iCs/>
+                <w:color w:val="000000"/>
+                <w:szCs w:val="24"/>
+                <w:lang w:val="es-ES" w:eastAsia="es-MX"/>
+              </w:rPr>
+              <w:t xml:space="preserve"> Carlos</w:t>
             </w:r>
           </w:p>
         </w:tc>
@@ -6081,7 +6984,23 @@
               <w:t xml:space="preserve"> </w:t>
             </w:r>
             <w:r>
-              <w:t>Como Productor de Base, quiero registrar la evaluación post-cosecha de una aplicación de bioproducto, completando campos como fecha de evaluación, rendimiento, incremento, calidad del producto, incidencia de plagas, efectividad del control, vigor de la planta, desarrollo vegetativo, costo de producción, análisis de suelo y validación por investigador, para documentar el impacto real de mi actividad agrícola y generar reportes técnicos verificables.</w:t>
+              <w:t xml:space="preserve">Como Productor de Base, quiero registrar la evaluación </w:t>
+            </w:r>
+            <w:proofErr w:type="spellStart"/>
+            <w:r>
+              <w:t>post-cosecha</w:t>
+            </w:r>
+            <w:proofErr w:type="spellEnd"/>
+            <w:r>
+              <w:t xml:space="preserve"> de una aplicación de </w:t>
+            </w:r>
+            <w:proofErr w:type="spellStart"/>
+            <w:r>
+              <w:t>bioproducto</w:t>
+            </w:r>
+            <w:proofErr w:type="spellEnd"/>
+            <w:r>
+              <w:t>, completando campos como fecha de evaluación, rendimiento, incremento, calidad del producto, incidencia de plagas, efectividad del control, vigor de la planta, desarrollo vegetativo, costo de producción, análisis de suelo y validación por investigador, para documentar el impacto real de mi actividad agrícola y generar reportes técnicos verificables.</w:t>
             </w:r>
           </w:p>
         </w:tc>
@@ -6216,7 +7135,43 @@
                 <w:szCs w:val="24"/>
                 <w:lang w:val="es-CL" w:eastAsia="es-CL"/>
               </w:rPr>
-              <w:t xml:space="preserve"> un input de fecha con formato “dd-mm-aaaa” y selector de calendario.</w:t>
+              <w:t xml:space="preserve"> un input de fecha con formato “</w:t>
+            </w:r>
+            <w:proofErr w:type="spellStart"/>
+            <w:r>
+              <w:rPr>
+                <w:rFonts w:eastAsia="Times New Roman" w:cs="Arial"/>
+                <w:szCs w:val="24"/>
+                <w:lang w:val="es-CL" w:eastAsia="es-CL"/>
+              </w:rPr>
+              <w:t>dd</w:t>
+            </w:r>
+            <w:proofErr w:type="spellEnd"/>
+            <w:r>
+              <w:rPr>
+                <w:rFonts w:eastAsia="Times New Roman" w:cs="Arial"/>
+                <w:szCs w:val="24"/>
+                <w:lang w:val="es-CL" w:eastAsia="es-CL"/>
+              </w:rPr>
+              <w:t>-mm-</w:t>
+            </w:r>
+            <w:proofErr w:type="spellStart"/>
+            <w:r>
+              <w:rPr>
+                <w:rFonts w:eastAsia="Times New Roman" w:cs="Arial"/>
+                <w:szCs w:val="24"/>
+                <w:lang w:val="es-CL" w:eastAsia="es-CL"/>
+              </w:rPr>
+              <w:t>aaaa</w:t>
+            </w:r>
+            <w:proofErr w:type="spellEnd"/>
+            <w:r>
+              <w:rPr>
+                <w:rFonts w:eastAsia="Times New Roman" w:cs="Arial"/>
+                <w:szCs w:val="24"/>
+                <w:lang w:val="es-CL" w:eastAsia="es-CL"/>
+              </w:rPr>
+              <w:t>” y selector de calendario.</w:t>
             </w:r>
           </w:p>
           <w:p>
@@ -6256,7 +7211,25 @@
                 <w:szCs w:val="24"/>
                 <w:lang w:val="es-CL" w:eastAsia="es-CL"/>
               </w:rPr>
-              <w:t xml:space="preserve"> numéricos con 2 decimales y validación de rango (ej: rendimiento &gt;0, efectividad entre 0-100%).</w:t>
+              <w:t xml:space="preserve"> numéricos con 2 decimales y validación de rango (</w:t>
+            </w:r>
+            <w:proofErr w:type="spellStart"/>
+            <w:r>
+              <w:rPr>
+                <w:rFonts w:eastAsia="Times New Roman" w:cs="Arial"/>
+                <w:szCs w:val="24"/>
+                <w:lang w:val="es-CL" w:eastAsia="es-CL"/>
+              </w:rPr>
+              <w:t>ej</w:t>
+            </w:r>
+            <w:proofErr w:type="spellEnd"/>
+            <w:r>
+              <w:rPr>
+                <w:rFonts w:eastAsia="Times New Roman" w:cs="Arial"/>
+                <w:szCs w:val="24"/>
+                <w:lang w:val="es-CL" w:eastAsia="es-CL"/>
+              </w:rPr>
+              <w:t>: rendimiento &gt;0, efectividad entre 0-100%).</w:t>
             </w:r>
           </w:p>
           <w:p>
@@ -6296,7 +7269,25 @@
                 <w:szCs w:val="24"/>
                 <w:lang w:val="es-CL" w:eastAsia="es-CL"/>
               </w:rPr>
-              <w:t xml:space="preserve"> texto libre con sugerencia de ejemplo (“Ej: Excelente calidad biológica, alta calidad comercial...”).</w:t>
+              <w:t xml:space="preserve"> texto libre con sugerencia de ejemplo (“</w:t>
+            </w:r>
+            <w:proofErr w:type="spellStart"/>
+            <w:r>
+              <w:rPr>
+                <w:rFonts w:eastAsia="Times New Roman" w:cs="Arial"/>
+                <w:szCs w:val="24"/>
+                <w:lang w:val="es-CL" w:eastAsia="es-CL"/>
+              </w:rPr>
+              <w:t>Ej</w:t>
+            </w:r>
+            <w:proofErr w:type="spellEnd"/>
+            <w:r>
+              <w:rPr>
+                <w:rFonts w:eastAsia="Times New Roman" w:cs="Arial"/>
+                <w:szCs w:val="24"/>
+                <w:lang w:val="es-CL" w:eastAsia="es-CL"/>
+              </w:rPr>
+              <w:t>: Excelente calidad biológica, alta calidad comercial...”).</w:t>
             </w:r>
           </w:p>
           <w:p>
@@ -6320,7 +7311,6 @@
                 <w:szCs w:val="24"/>
                 <w:lang w:val="es-CL" w:eastAsia="es-CL"/>
               </w:rPr>
-              <w:lastRenderedPageBreak/>
               <w:t xml:space="preserve">El campo “Vigor de Planta” </w:t>
             </w:r>
             <w:r>
@@ -6441,7 +7431,26 @@
                 <w:szCs w:val="24"/>
                 <w:lang w:val="es-CL" w:eastAsia="es-CL"/>
               </w:rPr>
-              <w:t xml:space="preserve">El campo “Análisis de Suelo Post-aplicación” </w:t>
+              <w:lastRenderedPageBreak/>
+              <w:t xml:space="preserve">El campo “Análisis de Suelo </w:t>
+            </w:r>
+            <w:proofErr w:type="spellStart"/>
+            <w:r>
+              <w:rPr>
+                <w:rFonts w:eastAsia="Times New Roman" w:cs="Arial"/>
+                <w:szCs w:val="24"/>
+                <w:lang w:val="es-CL" w:eastAsia="es-CL"/>
+              </w:rPr>
+              <w:t>Post-aplicación</w:t>
+            </w:r>
+            <w:proofErr w:type="spellEnd"/>
+            <w:r>
+              <w:rPr>
+                <w:rFonts w:eastAsia="Times New Roman" w:cs="Arial"/>
+                <w:szCs w:val="24"/>
+                <w:lang w:val="es-CL" w:eastAsia="es-CL"/>
+              </w:rPr>
+              <w:t xml:space="preserve">” </w:t>
             </w:r>
             <w:r>
               <w:rPr>
@@ -6521,7 +7530,25 @@
                 <w:szCs w:val="24"/>
                 <w:lang w:val="es-CL" w:eastAsia="es-CL"/>
               </w:rPr>
-              <w:t xml:space="preserve">El checkbox “Validado por Investigador” esta desmarcado por defecto; si se marca, el sistema </w:t>
+              <w:t xml:space="preserve">El </w:t>
+            </w:r>
+            <w:proofErr w:type="spellStart"/>
+            <w:r>
+              <w:rPr>
+                <w:rFonts w:eastAsia="Times New Roman" w:cs="Arial"/>
+                <w:szCs w:val="24"/>
+                <w:lang w:val="es-CL" w:eastAsia="es-CL"/>
+              </w:rPr>
+              <w:t>checkbox</w:t>
+            </w:r>
+            <w:proofErr w:type="spellEnd"/>
+            <w:r>
+              <w:rPr>
+                <w:rFonts w:eastAsia="Times New Roman" w:cs="Arial"/>
+                <w:szCs w:val="24"/>
+                <w:lang w:val="es-CL" w:eastAsia="es-CL"/>
+              </w:rPr>
+              <w:t xml:space="preserve"> “Validado por Investigador” esta desmarcado por defecto; si se marca, el sistema </w:t>
             </w:r>
             <w:r>
               <w:rPr>
@@ -6698,6 +7725,43 @@
                 <w:lang w:val="es-CL" w:eastAsia="es-CL"/>
               </w:rPr>
               <w:t xml:space="preserve"> el formulario sin guardar cambios y regresar a la vista de listado.</w:t>
+            </w:r>
+          </w:p>
+          <w:p>
+            <w:pPr>
+              <w:pStyle w:val="qwen-markdown-paragraph"/>
+              <w:numPr>
+                <w:ilvl w:val="0"/>
+                <w:numId w:val="10"/>
+              </w:numPr>
+              <w:rPr>
+                <w:rFonts w:ascii="Arial" w:hAnsi="Arial" w:cs="Arial"/>
+                <w:spacing w:val="-5"/>
+              </w:rPr>
+            </w:pPr>
+            <w:r>
+              <w:rPr>
+                <w:rStyle w:val="qwen-markdown-text"/>
+                <w:rFonts w:ascii="Arial" w:hAnsi="Arial" w:cs="Arial"/>
+                <w:spacing w:val="-5"/>
+              </w:rPr>
+              <w:t xml:space="preserve">Esta historia es la acción complementaria de la HU #6. Permite al Productor registrar </w:t>
+            </w:r>
+            <w:r>
+              <w:rPr>
+                <w:rStyle w:val="qwen-markdown-text"/>
+                <w:rFonts w:ascii="Arial" w:hAnsi="Arial" w:cs="Arial"/>
+                <w:spacing w:val="-5"/>
+              </w:rPr>
+              <w:t xml:space="preserve">el resultado </w:t>
+            </w:r>
+            <w:r>
+              <w:rPr>
+                <w:rStyle w:val="qwen-markdown-text"/>
+                <w:rFonts w:ascii="Arial" w:hAnsi="Arial" w:cs="Arial"/>
+                <w:spacing w:val="-5"/>
+              </w:rPr>
+              <w:t>de una aplicación previamente registrada (HU #5), de modo que dicha evaluación aparezca en su listado de resultados al consultar la HU #6.</w:t>
             </w:r>
           </w:p>
         </w:tc>
@@ -6832,7 +7896,7 @@
   <w:abstractNum w:abstractNumId="1" w15:restartNumberingAfterBreak="0">
     <w:nsid w:val="161D14E2"/>
     <w:multiLevelType w:val="hybridMultilevel"/>
-    <w:tmpl w:val="5032EEF2"/>
+    <w:tmpl w:val="115C40B2"/>
     <w:lvl w:ilvl="0" w:tplc="340A0001">
       <w:start w:val="1"/>
       <w:numFmt w:val="bullet"/>
@@ -6945,7 +8009,7 @@
   <w:abstractNum w:abstractNumId="2" w15:restartNumberingAfterBreak="0">
     <w:nsid w:val="19DC3791"/>
     <w:multiLevelType w:val="hybridMultilevel"/>
-    <w:tmpl w:val="F2788490"/>
+    <w:tmpl w:val="52DAF3B4"/>
     <w:lvl w:ilvl="0" w:tplc="340A0001">
       <w:start w:val="1"/>
       <w:numFmt w:val="bullet"/>
@@ -7058,7 +8122,7 @@
   <w:abstractNum w:abstractNumId="3" w15:restartNumberingAfterBreak="0">
     <w:nsid w:val="37254644"/>
     <w:multiLevelType w:val="hybridMultilevel"/>
-    <w:tmpl w:val="AEA2FDB6"/>
+    <w:tmpl w:val="36920868"/>
     <w:lvl w:ilvl="0" w:tplc="340A0001">
       <w:start w:val="1"/>
       <w:numFmt w:val="bullet"/>
@@ -7771,7 +8835,7 @@
   <w:abstractNum w:abstractNumId="9" w15:restartNumberingAfterBreak="0">
     <w:nsid w:val="6F072A35"/>
     <w:multiLevelType w:val="hybridMultilevel"/>
-    <w:tmpl w:val="BAB66096"/>
+    <w:tmpl w:val="E8A0BED0"/>
     <w:lvl w:ilvl="0" w:tplc="340A0001">
       <w:start w:val="1"/>
       <w:numFmt w:val="bullet"/>
@@ -8408,6 +9472,25 @@
       <w:bCs/>
     </w:rPr>
   </w:style>
+  <w:style w:type="paragraph" w:customStyle="1" w:styleId="qwen-markdown-paragraph">
+    <w:name w:val="qwen-markdown-paragraph"/>
+    <w:basedOn w:val="Normal"/>
+    <w:rsid w:val="004F66C7"/>
+    <w:pPr>
+      <w:spacing w:before="100" w:beforeAutospacing="1" w:after="100" w:afterAutospacing="1" w:line="240" w:lineRule="auto"/>
+      <w:jc w:val="left"/>
+    </w:pPr>
+    <w:rPr>
+      <w:rFonts w:ascii="Times New Roman" w:eastAsia="Times New Roman" w:hAnsi="Times New Roman" w:cs="Times New Roman"/>
+      <w:szCs w:val="24"/>
+      <w:lang w:val="es-CL" w:eastAsia="es-CL"/>
+    </w:rPr>
+  </w:style>
+  <w:style w:type="character" w:customStyle="1" w:styleId="qwen-markdown-text">
+    <w:name w:val="qwen-markdown-text"/>
+    <w:basedOn w:val="Fuentedeprrafopredeter"/>
+    <w:rsid w:val="004F66C7"/>
+  </w:style>
 </w:styles>
 </file>
 

</xml_diff>